<commit_message>
Updates to Finance Doc
</commit_message>
<xml_diff>
--- a/Finance/Investment Vehicles.docx
+++ b/Finance/Investment Vehicles.docx
@@ -14,17 +14,8 @@
           <w:sz w:val="36"/>
           <w:szCs w:val="36"/>
         </w:rPr>
-        <w:t xml:space="preserve">We need to probably </w:t>
-      </w:r>
-      <w:proofErr w:type="spellStart"/>
-      <w:r>
-        <w:rPr>
-          <w:sz w:val="36"/>
-          <w:szCs w:val="36"/>
-        </w:rPr>
-        <w:t>chan</w:t>
-      </w:r>
-      <w:proofErr w:type="spellEnd"/>
+        <w:t>We need to probably chan</w:t>
+      </w:r>
     </w:p>
     <w:p>
       <w:pPr>
@@ -679,23 +670,7 @@
           <w:sz w:val="28"/>
           <w:szCs w:val="28"/>
         </w:rPr>
-        <w:t xml:space="preserve"> risker than blue chip stocks. They are commonly price higher than they may be worth because the market sees potential in them to grow. They play </w:t>
-      </w:r>
-      <w:proofErr w:type="spellStart"/>
-      <w:r>
-        <w:rPr>
-          <w:sz w:val="28"/>
-          <w:szCs w:val="28"/>
-        </w:rPr>
-        <w:t>am</w:t>
-      </w:r>
-      <w:proofErr w:type="spellEnd"/>
-      <w:r>
-        <w:rPr>
-          <w:sz w:val="28"/>
-          <w:szCs w:val="28"/>
-        </w:rPr>
-        <w:t xml:space="preserve"> important role in composing a well-diversified</w:t>
+        <w:t xml:space="preserve"> risker than blue chip stocks. They are commonly price higher than they may be worth because the market sees potential in them to grow. They play am important role in composing a well-diversified</w:t>
       </w:r>
       <w:r>
         <w:rPr>
@@ -977,39 +952,7 @@
           <w:sz w:val="28"/>
           <w:szCs w:val="28"/>
         </w:rPr>
-        <w:t xml:space="preserve">ly publically traded companies, to fund expansion, acquisitions, to pay down other debt or other company operations. They have higher yields than Government or Municipal Bonds as they are more risky. These can also include convertible bonds which can be converted into stock and callable issues which allow a company to pay off the bonds prior to maturity. The </w:t>
-      </w:r>
-      <w:proofErr w:type="spellStart"/>
-      <w:r>
-        <w:rPr>
-          <w:sz w:val="28"/>
-          <w:szCs w:val="28"/>
-        </w:rPr>
-        <w:t>companies</w:t>
-      </w:r>
-      <w:proofErr w:type="spellEnd"/>
-      <w:r>
-        <w:rPr>
-          <w:sz w:val="28"/>
-          <w:szCs w:val="28"/>
-        </w:rPr>
-        <w:t xml:space="preserve"> credit rating is very important as the higher the rating ideally the lower the risk and thus the lower the rate of return. Can run from short term, (3 -5) years, </w:t>
-      </w:r>
-      <w:proofErr w:type="spellStart"/>
-      <w:r>
-        <w:rPr>
-          <w:sz w:val="28"/>
-          <w:szCs w:val="28"/>
-        </w:rPr>
-        <w:t>mid term</w:t>
-      </w:r>
-      <w:proofErr w:type="spellEnd"/>
-      <w:r>
-        <w:rPr>
-          <w:sz w:val="28"/>
-          <w:szCs w:val="28"/>
-        </w:rPr>
-        <w:t xml:space="preserve"> (5 – 12 years), or long term (over 12 years) </w:t>
+        <w:t xml:space="preserve">ly publically traded companies, to fund expansion, acquisitions, to pay down other debt or other company operations. They have higher yields than Government or Municipal Bonds as they are more risky. These can also include convertible bonds which can be converted into stock and callable issues which allow a company to pay off the bonds prior to maturity. The companies credit rating is very important as the higher the rating ideally the lower the risk and thus the lower the rate of return. Can run from short term, (3 -5) years, mid term (5 – 12 years), or long term (over 12 years) </w:t>
       </w:r>
     </w:p>
     <w:p>
@@ -1668,21 +1611,12 @@
           <w:szCs w:val="36"/>
         </w:rPr>
       </w:pPr>
-      <w:proofErr w:type="spellStart"/>
-      <w:r>
-        <w:rPr>
-          <w:sz w:val="36"/>
-          <w:szCs w:val="36"/>
-        </w:rPr>
-        <w:t>Certifcate</w:t>
-      </w:r>
-      <w:proofErr w:type="spellEnd"/>
-      <w:r>
-        <w:rPr>
-          <w:sz w:val="36"/>
-          <w:szCs w:val="36"/>
-        </w:rPr>
-        <w:t xml:space="preserve"> of Deposit</w:t>
+      <w:r>
+        <w:rPr>
+          <w:sz w:val="36"/>
+          <w:szCs w:val="36"/>
+        </w:rPr>
+        <w:t>Certifcate of Deposit</w:t>
       </w:r>
     </w:p>
     <w:p>
@@ -1806,23 +1740,7 @@
           <w:sz w:val="36"/>
           <w:szCs w:val="36"/>
         </w:rPr>
-        <w:t xml:space="preserve">TIPS (Treasury Inflation Protected </w:t>
-      </w:r>
-      <w:proofErr w:type="spellStart"/>
-      <w:r>
-        <w:rPr>
-          <w:sz w:val="36"/>
-          <w:szCs w:val="36"/>
-        </w:rPr>
-        <w:t>Securites</w:t>
-      </w:r>
-      <w:proofErr w:type="spellEnd"/>
-      <w:r>
-        <w:rPr>
-          <w:sz w:val="36"/>
-          <w:szCs w:val="36"/>
-        </w:rPr>
-        <w:t>)</w:t>
+        <w:t>TIPS (Treasury Inflation Protected Securites)</w:t>
       </w:r>
     </w:p>
     <w:p>
@@ -1877,67 +1795,326 @@
           <w:szCs w:val="28"/>
         </w:rPr>
       </w:pPr>
+    </w:p>
+    <w:p>
+      <w:pPr>
+        <w:rPr>
+          <w:sz w:val="36"/>
+          <w:szCs w:val="36"/>
+        </w:rPr>
+      </w:pPr>
+      <w:r>
+        <w:rPr>
+          <w:sz w:val="36"/>
+          <w:szCs w:val="36"/>
+        </w:rPr>
+        <w:t>Index Funds</w:t>
+      </w:r>
+    </w:p>
+    <w:p>
+      <w:pPr>
+        <w:rPr>
+          <w:sz w:val="28"/>
+          <w:szCs w:val="28"/>
+        </w:rPr>
+      </w:pPr>
+      <w:r>
+        <w:rPr>
+          <w:sz w:val="36"/>
+          <w:szCs w:val="36"/>
+        </w:rPr>
+        <w:tab/>
+      </w:r>
+      <w:r>
+        <w:rPr>
+          <w:sz w:val="28"/>
+          <w:szCs w:val="28"/>
+        </w:rPr>
+        <w:t xml:space="preserve">An Index fund is a collection of stocks that tracks an index, or a group of diversified stocks such as the S&amp;P 500, very closely. Index funds have a consistent track record of returning steady gains and outperforming many types of managed funds. However, index funds do not outperform all managed funds and are best if one is looking to invest for the long term. They should be considered in conjunction with other securities to create a well-diversified portfolio. </w:t>
+      </w:r>
+    </w:p>
+    <w:p>
+      <w:pPr>
+        <w:rPr>
+          <w:sz w:val="28"/>
+          <w:szCs w:val="28"/>
+        </w:rPr>
+      </w:pPr>
+    </w:p>
+    <w:p>
+      <w:pPr>
+        <w:rPr>
+          <w:sz w:val="28"/>
+          <w:szCs w:val="28"/>
+        </w:rPr>
+      </w:pPr>
+      <w:r>
+        <w:rPr>
+          <w:sz w:val="28"/>
+          <w:szCs w:val="28"/>
+        </w:rPr>
+        <w:t>Average Rate of Return 10.5%</w:t>
+      </w:r>
+    </w:p>
+    <w:p>
+      <w:pPr>
+        <w:rPr>
+          <w:sz w:val="28"/>
+          <w:szCs w:val="28"/>
+        </w:rPr>
+      </w:pPr>
+    </w:p>
+    <w:p>
+      <w:pPr>
+        <w:rPr>
+          <w:sz w:val="36"/>
+          <w:szCs w:val="36"/>
+        </w:rPr>
+      </w:pPr>
+      <w:r>
+        <w:rPr>
+          <w:sz w:val="36"/>
+          <w:szCs w:val="36"/>
+        </w:rPr>
+        <w:t>Hedge Funds</w:t>
+      </w:r>
+    </w:p>
+    <w:p>
+      <w:pPr>
+        <w:rPr>
+          <w:sz w:val="28"/>
+          <w:szCs w:val="28"/>
+        </w:rPr>
+      </w:pPr>
+      <w:r>
+        <w:rPr>
+          <w:sz w:val="28"/>
+          <w:szCs w:val="28"/>
+        </w:rPr>
+        <w:t xml:space="preserve">A hedge fund is an actively managed investment fund that makes investments in almost every investment realm from ETFs, to Bonds, to individual Stocks and so on in an attempt to generate the greatest returns. Investing in Hedge Funds is often limited to high net worth individuals.  </w:t>
+      </w:r>
+    </w:p>
+    <w:p>
+      <w:pPr>
+        <w:rPr>
+          <w:sz w:val="28"/>
+          <w:szCs w:val="28"/>
+        </w:rPr>
+      </w:pPr>
+      <w:r>
+        <w:rPr>
+          <w:sz w:val="28"/>
+          <w:szCs w:val="28"/>
+        </w:rPr>
+        <w:tab/>
+        <w:t xml:space="preserve">Average Return: </w:t>
+      </w:r>
+      <w:r>
+        <w:rPr>
+          <w:sz w:val="28"/>
+          <w:szCs w:val="28"/>
+        </w:rPr>
+        <w:t>13.6%</w:t>
+      </w:r>
+    </w:p>
+    <w:p>
+      <w:pPr>
+        <w:rPr>
+          <w:sz w:val="36"/>
+          <w:szCs w:val="36"/>
+        </w:rPr>
+      </w:pPr>
+      <w:r>
+        <w:rPr>
+          <w:sz w:val="36"/>
+          <w:szCs w:val="36"/>
+        </w:rPr>
+        <w:t>Private Equity Funds</w:t>
+      </w:r>
+    </w:p>
+    <w:p>
+      <w:pPr>
+        <w:rPr>
+          <w:sz w:val="28"/>
+          <w:szCs w:val="28"/>
+        </w:rPr>
+      </w:pPr>
+      <w:r>
+        <w:rPr>
+          <w:sz w:val="28"/>
+          <w:szCs w:val="28"/>
+        </w:rPr>
+        <w:t>A private equity fund is an investment fund that purchases companies with the intent of selling them a few years down the line at a profit. They also can take stakes in companies without fully purchasing them providing equity for the company’s growth.</w:t>
+      </w:r>
+      <w:r>
+        <w:rPr>
+          <w:sz w:val="28"/>
+          <w:szCs w:val="28"/>
+        </w:rPr>
+        <w:t xml:space="preserve"> Investing in Private Equity firms is often limited to</w:t>
+      </w:r>
+      <w:r>
+        <w:rPr>
+          <w:sz w:val="28"/>
+          <w:szCs w:val="28"/>
+        </w:rPr>
+        <w:t xml:space="preserve"> </w:t>
+      </w:r>
+      <w:r>
+        <w:rPr>
+          <w:sz w:val="28"/>
+          <w:szCs w:val="28"/>
+        </w:rPr>
+        <w:t xml:space="preserve">high net worth individuals and pension funds. </w:t>
+      </w:r>
+      <w:r>
+        <w:rPr>
+          <w:sz w:val="28"/>
+          <w:szCs w:val="28"/>
+        </w:rPr>
+        <w:t xml:space="preserve">They often use a variety of strategies to purchase companies such as the Leveraged Buyout where they purchase a company with a very small portion of their own money and instead use debt to finance the deal loading the purchased company with debt and using the company’s profits over their ownership to pay off the debt. </w:t>
+      </w:r>
+    </w:p>
+    <w:p>
+      <w:pPr>
+        <w:rPr>
+          <w:sz w:val="28"/>
+          <w:szCs w:val="28"/>
+        </w:rPr>
+      </w:pPr>
+    </w:p>
+    <w:p>
+      <w:pPr>
+        <w:rPr>
+          <w:sz w:val="28"/>
+          <w:szCs w:val="28"/>
+        </w:rPr>
+      </w:pPr>
+      <w:r>
+        <w:rPr>
+          <w:sz w:val="28"/>
+          <w:szCs w:val="28"/>
+        </w:rPr>
+        <w:t xml:space="preserve">Average Return: </w:t>
+      </w:r>
+      <w:r>
+        <w:rPr>
+          <w:sz w:val="28"/>
+          <w:szCs w:val="28"/>
+        </w:rPr>
+        <w:t>14%</w:t>
+      </w:r>
+    </w:p>
+    <w:p>
+      <w:pPr>
+        <w:rPr>
+          <w:sz w:val="36"/>
+          <w:szCs w:val="36"/>
+        </w:rPr>
+      </w:pPr>
+      <w:r>
+        <w:rPr>
+          <w:sz w:val="36"/>
+          <w:szCs w:val="36"/>
+        </w:rPr>
+        <w:t>Options</w:t>
+      </w:r>
+      <w:r>
+        <w:rPr>
+          <w:sz w:val="36"/>
+          <w:szCs w:val="36"/>
+        </w:rPr>
+        <w:t xml:space="preserve"> </w:t>
+      </w:r>
+      <w:r>
+        <w:rPr>
+          <w:sz w:val="36"/>
+          <w:szCs w:val="36"/>
+        </w:rPr>
+        <w:t xml:space="preserve">– </w:t>
+      </w:r>
+    </w:p>
+    <w:p>
+      <w:pPr>
+        <w:rPr>
+          <w:sz w:val="28"/>
+          <w:szCs w:val="28"/>
+        </w:rPr>
+      </w:pPr>
+      <w:r>
+        <w:rPr>
+          <w:sz w:val="28"/>
+          <w:szCs w:val="28"/>
+        </w:rPr>
+        <w:t xml:space="preserve">Give investors the right to buy or sell a stock on a certain date at a certain price although they are not required too. Options can be bought, sold, and trade just like any normal security. They are purchased originally and are not free, but they lock in the seller although the buyer is free to move. There are two types Calls which give the right to purchase stocks within a certain period of time at a certain price and Puts which give the right to sell stocks within a certain period of time at a certain price. </w:t>
+      </w:r>
       <w:bookmarkStart w:id="0" w:name="_GoBack"/>
       <w:bookmarkEnd w:id="0"/>
-    </w:p>
-    <w:p>
-      <w:pPr>
-        <w:rPr>
-          <w:sz w:val="36"/>
-          <w:szCs w:val="36"/>
-        </w:rPr>
-      </w:pPr>
-      <w:r>
-        <w:rPr>
-          <w:sz w:val="36"/>
-          <w:szCs w:val="36"/>
-        </w:rPr>
-        <w:t>Index Funds</w:t>
-      </w:r>
-    </w:p>
-    <w:p>
-      <w:pPr>
-        <w:rPr>
-          <w:sz w:val="28"/>
-          <w:szCs w:val="28"/>
-        </w:rPr>
-      </w:pPr>
-      <w:r>
-        <w:rPr>
-          <w:sz w:val="36"/>
-          <w:szCs w:val="36"/>
-        </w:rPr>
-        <w:tab/>
-      </w:r>
-      <w:r>
-        <w:rPr>
-          <w:sz w:val="28"/>
-          <w:szCs w:val="28"/>
-        </w:rPr>
-        <w:t xml:space="preserve">An Index fund is a collection of stocks that tracks an index, or a group of diversified stocks such as the S&amp;P 500, very closely. Index funds have a consistent track record of returning steady gains and outperforming many types of managed funds. However, index funds do not outperform all managed funds and are best if one is looking to invest for the long term. They should be considered in conjunction with other securities to create a well-diversified portfolio. </w:t>
-      </w:r>
-    </w:p>
-    <w:p>
-      <w:pPr>
-        <w:rPr>
-          <w:sz w:val="28"/>
-          <w:szCs w:val="28"/>
-        </w:rPr>
-      </w:pPr>
-    </w:p>
-    <w:p>
-      <w:pPr>
-        <w:rPr>
-          <w:sz w:val="28"/>
-          <w:szCs w:val="28"/>
-        </w:rPr>
-      </w:pPr>
-      <w:r>
-        <w:rPr>
-          <w:sz w:val="28"/>
-          <w:szCs w:val="28"/>
-        </w:rPr>
-        <w:t>Average Rate of Return 10.5%</w:t>
+      <w:r>
+        <w:rPr>
+          <w:sz w:val="28"/>
+          <w:szCs w:val="28"/>
+        </w:rPr>
+        <w:t xml:space="preserve">  </w:t>
+      </w:r>
+    </w:p>
+    <w:p>
+      <w:pPr>
+        <w:rPr>
+          <w:sz w:val="36"/>
+          <w:szCs w:val="36"/>
+        </w:rPr>
+      </w:pPr>
+      <w:r>
+        <w:rPr>
+          <w:sz w:val="36"/>
+          <w:szCs w:val="36"/>
+        </w:rPr>
+        <w:t>Security Futures</w:t>
+      </w:r>
+      <w:r>
+        <w:rPr>
+          <w:sz w:val="36"/>
+          <w:szCs w:val="36"/>
+        </w:rPr>
+        <w:t xml:space="preserve"> - </w:t>
+      </w:r>
+    </w:p>
+    <w:p>
+      <w:pPr>
+        <w:rPr>
+          <w:sz w:val="28"/>
+          <w:szCs w:val="28"/>
+        </w:rPr>
+      </w:pPr>
+      <w:r>
+        <w:rPr>
+          <w:sz w:val="36"/>
+          <w:szCs w:val="36"/>
+        </w:rPr>
+        <w:t>US Treasury Bills</w:t>
+      </w:r>
+      <w:r>
+        <w:rPr>
+          <w:sz w:val="36"/>
+          <w:szCs w:val="36"/>
+        </w:rPr>
+        <w:t xml:space="preserve"> – </w:t>
+      </w:r>
+    </w:p>
+    <w:p>
+      <w:pPr>
+        <w:rPr>
+          <w:sz w:val="28"/>
+          <w:szCs w:val="28"/>
+        </w:rPr>
+      </w:pPr>
+      <w:r>
+        <w:rPr>
+          <w:sz w:val="28"/>
+          <w:szCs w:val="28"/>
+        </w:rPr>
+        <w:t xml:space="preserve">Treasury Bills, known as T Bills are currency Bills bought from the treasury of the United States that are purchased at one price, usually discounted, but not always, and at a set time later mature and become worth their full price. For example bills may be bought at $490 and sold one year later at their maturity for $500. </w:t>
       </w:r>
     </w:p>
     <w:p>
@@ -1962,191 +2139,12 @@
         </w:rPr>
         <w:t xml:space="preserve">Average Rate of Return: </w:t>
       </w:r>
-    </w:p>
-    <w:p>
-      <w:pPr>
-        <w:rPr>
-          <w:sz w:val="36"/>
-          <w:szCs w:val="36"/>
-        </w:rPr>
-      </w:pPr>
-      <w:r>
-        <w:rPr>
-          <w:sz w:val="36"/>
-          <w:szCs w:val="36"/>
-        </w:rPr>
-        <w:t>Hedge Funds</w:t>
-      </w:r>
-    </w:p>
-    <w:p>
-      <w:pPr>
-        <w:rPr>
-          <w:sz w:val="28"/>
-          <w:szCs w:val="28"/>
-        </w:rPr>
-      </w:pPr>
-      <w:r>
-        <w:rPr>
-          <w:sz w:val="28"/>
-          <w:szCs w:val="28"/>
-        </w:rPr>
-        <w:t xml:space="preserve">A hedge fund is an actively managed investment fund that makes investments in almost every investment realm from ETFs, to Bonds, to individual Stocks and so on in an attempt to generate the greatest returns. Investing in Hedge Funds is often limited to high net worth individuals.  </w:t>
-      </w:r>
-    </w:p>
-    <w:p>
-      <w:pPr>
-        <w:rPr>
-          <w:sz w:val="28"/>
-          <w:szCs w:val="28"/>
-        </w:rPr>
-      </w:pPr>
-      <w:r>
-        <w:rPr>
-          <w:sz w:val="28"/>
-          <w:szCs w:val="28"/>
-        </w:rPr>
-        <w:tab/>
-        <w:t xml:space="preserve">Average Return: </w:t>
-      </w:r>
-      <w:r>
-        <w:rPr>
-          <w:sz w:val="28"/>
-          <w:szCs w:val="28"/>
-        </w:rPr>
-        <w:t>13.6%</w:t>
-      </w:r>
-    </w:p>
-    <w:p>
-      <w:pPr>
-        <w:rPr>
-          <w:sz w:val="36"/>
-          <w:szCs w:val="36"/>
-        </w:rPr>
-      </w:pPr>
-      <w:r>
-        <w:rPr>
-          <w:sz w:val="36"/>
-          <w:szCs w:val="36"/>
-        </w:rPr>
-        <w:t>Private Equity Funds</w:t>
-      </w:r>
-    </w:p>
-    <w:p>
-      <w:pPr>
-        <w:rPr>
-          <w:sz w:val="28"/>
-          <w:szCs w:val="28"/>
-        </w:rPr>
-      </w:pPr>
-      <w:r>
-        <w:rPr>
-          <w:sz w:val="28"/>
-          <w:szCs w:val="28"/>
-        </w:rPr>
-        <w:t>A private equity fund is an investment fund that purchases companies with the intent of selling them a few years down the line at a profit. They also can take stakes in companies without fully purchasing them providing equity for the company’s growth.</w:t>
-      </w:r>
-      <w:r>
-        <w:rPr>
-          <w:sz w:val="28"/>
-          <w:szCs w:val="28"/>
-        </w:rPr>
-        <w:t xml:space="preserve"> Investing in Private Equity firms is often limited to</w:t>
-      </w:r>
-      <w:r>
-        <w:rPr>
-          <w:sz w:val="28"/>
-          <w:szCs w:val="28"/>
-        </w:rPr>
-        <w:t xml:space="preserve"> </w:t>
-      </w:r>
-      <w:r>
-        <w:rPr>
-          <w:sz w:val="28"/>
-          <w:szCs w:val="28"/>
-        </w:rPr>
-        <w:t xml:space="preserve">high net worth individuals and pension funds. </w:t>
-      </w:r>
-      <w:r>
-        <w:rPr>
-          <w:sz w:val="28"/>
-          <w:szCs w:val="28"/>
-        </w:rPr>
-        <w:t xml:space="preserve">They often use a variety of strategies to purchase companies such as the Leveraged Buyout where they purchase a company with a very small portion of their own money and instead use debt to finance the deal loading the purchased company with debt and using the company’s profits over their ownership to pay off the debt. </w:t>
-      </w:r>
-    </w:p>
-    <w:p>
-      <w:pPr>
-        <w:rPr>
-          <w:sz w:val="28"/>
-          <w:szCs w:val="28"/>
-        </w:rPr>
-      </w:pPr>
-    </w:p>
-    <w:p>
-      <w:pPr>
-        <w:rPr>
-          <w:sz w:val="28"/>
-          <w:szCs w:val="28"/>
-        </w:rPr>
-      </w:pPr>
-      <w:r>
-        <w:rPr>
-          <w:sz w:val="28"/>
-          <w:szCs w:val="28"/>
-        </w:rPr>
-        <w:t xml:space="preserve">Average Return: </w:t>
-      </w:r>
-      <w:r>
-        <w:rPr>
-          <w:sz w:val="28"/>
-          <w:szCs w:val="28"/>
-        </w:rPr>
-        <w:t>14%</w:t>
-      </w:r>
-    </w:p>
-    <w:p>
-      <w:pPr>
-        <w:rPr>
-          <w:sz w:val="36"/>
-          <w:szCs w:val="36"/>
-        </w:rPr>
-      </w:pPr>
-      <w:r>
-        <w:rPr>
-          <w:sz w:val="36"/>
-          <w:szCs w:val="36"/>
-        </w:rPr>
-        <w:t>Options</w:t>
-      </w:r>
-    </w:p>
-    <w:p>
-      <w:pPr>
-        <w:rPr>
-          <w:sz w:val="36"/>
-          <w:szCs w:val="36"/>
-        </w:rPr>
-      </w:pPr>
-      <w:r>
-        <w:rPr>
-          <w:sz w:val="36"/>
-          <w:szCs w:val="36"/>
-        </w:rPr>
-        <w:t>Security Futures</w:t>
-      </w:r>
-    </w:p>
-    <w:p>
-      <w:pPr>
-        <w:rPr>
-          <w:sz w:val="36"/>
-          <w:szCs w:val="36"/>
-        </w:rPr>
-      </w:pPr>
-      <w:r>
-        <w:rPr>
-          <w:sz w:val="36"/>
-          <w:szCs w:val="36"/>
-        </w:rPr>
-        <w:t>US Treasury Bills</w:t>
+      <w:r>
+        <w:rPr>
+          <w:sz w:val="28"/>
+          <w:szCs w:val="28"/>
+        </w:rPr>
+        <w:t>4%</w:t>
       </w:r>
     </w:p>
     <w:p>

</xml_diff>